<commit_message>
candidate personal profile component added
</commit_message>
<xml_diff>
--- a/database.docx
+++ b/database.docx
@@ -97,9 +97,6 @@
       </w:r>
       <w:r>
         <w:t xml:space="preserve"> | </w:t>
-      </w:r>
-      <w:r>
-        <w:t xml:space="preserve">Hybrid Statuus | </w:t>
       </w:r>
       <w:r>
         <w:t>...vote criteria marks (full marks)</w:t>
@@ -192,6 +189,44 @@
     <w:p/>
     <w:p>
       <w:r>
+        <w:t>Interview</w:t>
+      </w:r>
+    </w:p>
+    <w:p>
+      <w:r>
+        <w:rPr>
+          <w:u w:val="single"/>
+        </w:rPr>
+        <w:t>Interview ID</w:t>
+      </w:r>
+      <w:r>
+        <w:t xml:space="preserve"> | date and time | duration | candidate </w:t>
+      </w:r>
+      <w:r>
+        <w:t>ID</w:t>
+      </w:r>
+      <w:r>
+        <w:t xml:space="preserve">&lt;FK&gt; </w:t>
+      </w:r>
+    </w:p>
+    <w:p/>
+    <w:p>
+      <w:pPr>
+        <w:pStyle w:val="ListParagraph"/>
+        <w:numPr>
+          <w:ilvl w:val="0"/>
+          <w:numId w:val="3"/>
+        </w:numPr>
+      </w:pPr>
+      <w:r>
+        <w:t>All the relationship of interview table is not shown due to the simplicity of the system.</w:t>
+      </w:r>
+    </w:p>
+    <w:p/>
+    <w:p/>
+    <w:p/>
+    <w:p>
+      <w:r>
         <w:t xml:space="preserve">Bundle (extendability, as a separate feature -: Addition of CV bulk) </w:t>
       </w:r>
     </w:p>
@@ -212,6 +247,7 @@
         <w:rPr>
           <w:highlight w:val="yellow"/>
         </w:rPr>
+        <w:lastRenderedPageBreak/>
         <w:t>Many to Many relation tables</w:t>
       </w:r>
     </w:p>
@@ -273,7 +309,6 @@
         </w:rPr>
       </w:pPr>
       <w:r>
-        <w:lastRenderedPageBreak/>
         <w:t>No relation between job and admin</w:t>
       </w:r>
     </w:p>

</xml_diff>